<commit_message>
Fix file structure and clean up
</commit_message>
<xml_diff>
--- a/Problem Set 1.docx
+++ b/Problem Set 1.docx
@@ -889,16 +889,7 @@
         <w:szCs w:val="24"/>
         <w:lang w:val="de-DE"/>
       </w:rPr>
-      <w:t>T</w:t>
-    </w:r>
-    <w:r>
-      <w:rPr>
-        <w:rFonts w:ascii="LM Roman 12" w:hAnsi="LM Roman 12"/>
-        <w:sz w:val="24"/>
-        <w:szCs w:val="24"/>
-        <w:lang w:val="de-DE"/>
-      </w:rPr>
-      <w:t>echniken der Empirischen Parlamentsanalyse in R</w:t>
+      <w:t>Techniken der Empirischen Parlamentsanalyse in R</w:t>
     </w:r>
   </w:p>
   <w:p>

</xml_diff>